<commit_message>
add upload yml from web ui
</commit_message>
<xml_diff>
--- a/dashboard-install-k8s-11.docx
+++ b/dashboard-install-k8s-11.docx
@@ -908,7 +908,6 @@
         <w:pStyle w:val="Normal"/>
         <w:rPr/>
       </w:pPr>
-      <w:bookmarkStart w:id="1" w:name="__DdeLink__23_469788248"/>
       <w:r>
         <w:rPr/>
         <w:t xml:space="preserve">[vagrant@kubemaster ~]$ cat only-pod.yml </w:t>
@@ -1306,8 +1305,6 @@
         <w:pStyle w:val="Normal"/>
         <w:rPr/>
       </w:pPr>
-      <w:bookmarkStart w:id="2" w:name="__DdeLink__23_469788248"/>
-      <w:bookmarkEnd w:id="2"/>
       <w:r>
         <w:rPr/>
         <w:t>With about token, only can see pod, and namespaces.</w:t>
@@ -1431,6 +1428,382 @@
       </w:r>
       <w:r>
         <w:br w:type="page"/>
+      </w:r>
+    </w:p>
+    <w:p>
+      <w:pPr>
+        <w:pStyle w:val="Normal"/>
+        <w:rPr/>
+      </w:pPr>
+      <w:r>
+        <w:rPr/>
+      </w:r>
+    </w:p>
+    <w:p>
+      <w:pPr>
+        <w:pStyle w:val="Normal"/>
+        <w:rPr/>
+      </w:pPr>
+      <w:r>
+        <w:rPr/>
+      </w:r>
+    </w:p>
+    <w:p>
+      <w:pPr>
+        <w:pStyle w:val="Normal"/>
+        <w:rPr/>
+      </w:pPr>
+      <w:r>
+        <w:rPr/>
+      </w:r>
+    </w:p>
+    <w:p>
+      <w:pPr>
+        <w:pStyle w:val="Normal"/>
+        <w:rPr/>
+      </w:pPr>
+      <w:r>
+        <w:rPr/>
+        <w:t>For fun, creating pod from web ui</w:t>
+      </w:r>
+    </w:p>
+    <w:p>
+      <w:pPr>
+        <w:pStyle w:val="Normal"/>
+        <w:rPr/>
+      </w:pPr>
+      <w:r>
+        <w:rPr/>
+      </w:r>
+    </w:p>
+    <w:p>
+      <w:pPr>
+        <w:pStyle w:val="Normal"/>
+        <w:rPr/>
+      </w:pPr>
+      <w:r>
+        <w:rPr/>
+        <w:t xml:space="preserve">oyj@Workstation-oyj-X555QG ~/kuber$vi tomcat9.yml </w:t>
+      </w:r>
+    </w:p>
+    <w:p>
+      <w:pPr>
+        <w:pStyle w:val="Normal"/>
+        <w:rPr/>
+      </w:pPr>
+      <w:r>
+        <w:rPr/>
+        <w:t xml:space="preserve">oyj@Workstation-oyj-X555QG ~/kuber$cat tomcat9.yml </w:t>
+      </w:r>
+    </w:p>
+    <w:p>
+      <w:pPr>
+        <w:pStyle w:val="Normal"/>
+        <w:rPr/>
+      </w:pPr>
+      <w:r>
+        <w:rPr/>
+        <w:t>apiVersion: v1</w:t>
+      </w:r>
+    </w:p>
+    <w:p>
+      <w:pPr>
+        <w:pStyle w:val="Normal"/>
+        <w:rPr/>
+      </w:pPr>
+      <w:r>
+        <w:rPr/>
+        <w:t>kind: Pod</w:t>
+      </w:r>
+    </w:p>
+    <w:p>
+      <w:pPr>
+        <w:pStyle w:val="Normal"/>
+        <w:rPr/>
+      </w:pPr>
+      <w:r>
+        <w:rPr/>
+        <w:t>metadata:</w:t>
+      </w:r>
+    </w:p>
+    <w:p>
+      <w:pPr>
+        <w:pStyle w:val="Normal"/>
+        <w:rPr/>
+      </w:pPr>
+      <w:r>
+        <w:rPr/>
+        <w:t xml:space="preserve">   </w:t>
+      </w:r>
+      <w:r>
+        <w:rPr/>
+        <w:t>name: tomcat9</w:t>
+      </w:r>
+    </w:p>
+    <w:p>
+      <w:pPr>
+        <w:pStyle w:val="Normal"/>
+        <w:rPr/>
+      </w:pPr>
+      <w:r>
+        <w:rPr/>
+        <w:t xml:space="preserve">   </w:t>
+      </w:r>
+      <w:r>
+        <w:rPr/>
+        <w:t>labels:</w:t>
+      </w:r>
+    </w:p>
+    <w:p>
+      <w:pPr>
+        <w:pStyle w:val="Normal"/>
+        <w:rPr/>
+      </w:pPr>
+      <w:r>
+        <w:rPr/>
+        <w:t xml:space="preserve">     </w:t>
+      </w:r>
+      <w:r>
+        <w:rPr/>
+        <w:t>zone: prod</w:t>
+      </w:r>
+    </w:p>
+    <w:p>
+      <w:pPr>
+        <w:pStyle w:val="Normal"/>
+        <w:rPr/>
+      </w:pPr>
+      <w:r>
+        <w:rPr/>
+        <w:t xml:space="preserve">     </w:t>
+      </w:r>
+      <w:r>
+        <w:rPr/>
+        <w:t>version: v1</w:t>
+      </w:r>
+    </w:p>
+    <w:p>
+      <w:pPr>
+        <w:pStyle w:val="Normal"/>
+        <w:rPr/>
+      </w:pPr>
+      <w:r>
+        <w:rPr/>
+        <w:t>spec:</w:t>
+      </w:r>
+    </w:p>
+    <w:p>
+      <w:pPr>
+        <w:pStyle w:val="Normal"/>
+        <w:rPr/>
+      </w:pPr>
+      <w:r>
+        <w:rPr/>
+        <w:t xml:space="preserve">   </w:t>
+      </w:r>
+      <w:r>
+        <w:rPr/>
+        <w:t>containers:</w:t>
+      </w:r>
+    </w:p>
+    <w:p>
+      <w:pPr>
+        <w:pStyle w:val="Normal"/>
+        <w:rPr/>
+      </w:pPr>
+      <w:r>
+        <w:rPr/>
+        <w:t xml:space="preserve">   </w:t>
+      </w:r>
+      <w:r>
+        <w:rPr/>
+        <w:t>- name: tomcat9</w:t>
+      </w:r>
+    </w:p>
+    <w:p>
+      <w:pPr>
+        <w:pStyle w:val="Normal"/>
+        <w:rPr/>
+      </w:pPr>
+      <w:r>
+        <w:rPr/>
+        <w:t xml:space="preserve">     </w:t>
+      </w:r>
+      <w:r>
+        <w:rPr/>
+        <w:t>image: ohyoungjooung2/tomcat9.0.10-on-alpinelinux38</w:t>
+      </w:r>
+    </w:p>
+    <w:p>
+      <w:pPr>
+        <w:pStyle w:val="Normal"/>
+        <w:rPr/>
+      </w:pPr>
+      <w:r>
+        <w:rPr/>
+        <w:t xml:space="preserve">     </w:t>
+      </w:r>
+      <w:r>
+        <w:rPr/>
+        <w:t>ports:</w:t>
+      </w:r>
+    </w:p>
+    <w:p>
+      <w:pPr>
+        <w:pStyle w:val="Normal"/>
+        <w:rPr/>
+      </w:pPr>
+      <w:r>
+        <w:rPr/>
+        <w:t xml:space="preserve">     </w:t>
+      </w:r>
+      <w:r>
+        <w:rPr/>
+        <w:t>- containerPort: 8080</w:t>
+      </w:r>
+    </w:p>
+    <w:p>
+      <w:pPr>
+        <w:pStyle w:val="Normal"/>
+        <w:rPr/>
+      </w:pPr>
+      <w:r>
+        <w:rPr/>
+      </w:r>
+    </w:p>
+    <w:p>
+      <w:pPr>
+        <w:pStyle w:val="Normal"/>
+        <w:rPr/>
+      </w:pPr>
+      <w:r>
+        <w:rPr/>
+      </w:r>
+    </w:p>
+    <w:p>
+      <w:pPr>
+        <w:pStyle w:val="Normal"/>
+        <w:rPr/>
+      </w:pPr>
+      <w:r>
+        <w:rPr/>
+        <w:drawing>
+          <wp:anchor behindDoc="0" distT="0" distB="0" distL="0" distR="0" simplePos="0" locked="0" layoutInCell="1" allowOverlap="1" relativeHeight="7">
+            <wp:simplePos x="0" y="0"/>
+            <wp:positionH relativeFrom="column">
+              <wp:align>center</wp:align>
+            </wp:positionH>
+            <wp:positionV relativeFrom="paragraph">
+              <wp:posOffset>635</wp:posOffset>
+            </wp:positionV>
+            <wp:extent cx="6120130" cy="2989580"/>
+            <wp:effectExtent l="0" t="0" r="0" b="0"/>
+            <wp:wrapSquare wrapText="largest"/>
+            <wp:docPr id="6" name="Image6" descr=""/>
+            <wp:cNvGraphicFramePr>
+              <a:graphicFrameLocks xmlns:a="http://schemas.openxmlformats.org/drawingml/2006/main" noChangeAspect="1"/>
+            </wp:cNvGraphicFramePr>
+            <a:graphic xmlns:a="http://schemas.openxmlformats.org/drawingml/2006/main">
+              <a:graphicData uri="http://schemas.openxmlformats.org/drawingml/2006/picture">
+                <pic:pic xmlns:pic="http://schemas.openxmlformats.org/drawingml/2006/picture">
+                  <pic:nvPicPr>
+                    <pic:cNvPr id="6" name="Image6" descr=""/>
+                    <pic:cNvPicPr>
+                      <a:picLocks noChangeAspect="1" noChangeArrowheads="1"/>
+                    </pic:cNvPicPr>
+                  </pic:nvPicPr>
+                  <pic:blipFill>
+                    <a:blip r:embed="rId7"/>
+                    <a:stretch>
+                      <a:fillRect/>
+                    </a:stretch>
+                  </pic:blipFill>
+                  <pic:spPr bwMode="auto">
+                    <a:xfrm>
+                      <a:off x="0" y="0"/>
+                      <a:ext cx="6120130" cy="2989580"/>
+                    </a:xfrm>
+                    <a:prstGeom prst="rect">
+                      <a:avLst/>
+                    </a:prstGeom>
+                  </pic:spPr>
+                </pic:pic>
+              </a:graphicData>
+            </a:graphic>
+          </wp:anchor>
+        </w:drawing>
+      </w:r>
+    </w:p>
+    <w:p>
+      <w:pPr>
+        <w:pStyle w:val="Normal"/>
+        <w:rPr/>
+      </w:pPr>
+      <w:r>
+        <w:rPr/>
+      </w:r>
+    </w:p>
+    <w:p>
+      <w:pPr>
+        <w:pStyle w:val="Normal"/>
+        <w:rPr/>
+      </w:pPr>
+      <w:r>
+        <w:rPr/>
+        <w:drawing>
+          <wp:anchor behindDoc="0" distT="0" distB="0" distL="0" distR="0" simplePos="0" locked="0" layoutInCell="1" allowOverlap="1" relativeHeight="8">
+            <wp:simplePos x="0" y="0"/>
+            <wp:positionH relativeFrom="column">
+              <wp:align>center</wp:align>
+            </wp:positionH>
+            <wp:positionV relativeFrom="paragraph">
+              <wp:posOffset>635</wp:posOffset>
+            </wp:positionV>
+            <wp:extent cx="7560310" cy="770255"/>
+            <wp:effectExtent l="0" t="0" r="0" b="0"/>
+            <wp:wrapSquare wrapText="largest"/>
+            <wp:docPr id="7" name="Image7" descr=""/>
+            <wp:cNvGraphicFramePr>
+              <a:graphicFrameLocks xmlns:a="http://schemas.openxmlformats.org/drawingml/2006/main" noChangeAspect="1"/>
+            </wp:cNvGraphicFramePr>
+            <a:graphic xmlns:a="http://schemas.openxmlformats.org/drawingml/2006/main">
+              <a:graphicData uri="http://schemas.openxmlformats.org/drawingml/2006/picture">
+                <pic:pic xmlns:pic="http://schemas.openxmlformats.org/drawingml/2006/picture">
+                  <pic:nvPicPr>
+                    <pic:cNvPr id="7" name="Image7" descr=""/>
+                    <pic:cNvPicPr>
+                      <a:picLocks noChangeAspect="1" noChangeArrowheads="1"/>
+                    </pic:cNvPicPr>
+                  </pic:nvPicPr>
+                  <pic:blipFill>
+                    <a:blip r:embed="rId8"/>
+                    <a:stretch>
+                      <a:fillRect/>
+                    </a:stretch>
+                  </pic:blipFill>
+                  <pic:spPr bwMode="auto">
+                    <a:xfrm>
+                      <a:off x="0" y="0"/>
+                      <a:ext cx="7560310" cy="770255"/>
+                    </a:xfrm>
+                    <a:prstGeom prst="rect">
+                      <a:avLst/>
+                    </a:prstGeom>
+                  </pic:spPr>
+                </pic:pic>
+              </a:graphicData>
+            </a:graphic>
+          </wp:anchor>
+        </w:drawing>
+      </w:r>
+    </w:p>
+    <w:p>
+      <w:pPr>
+        <w:pStyle w:val="Normal"/>
+        <w:rPr/>
+      </w:pPr>
+      <w:r>
+        <w:rPr/>
       </w:r>
     </w:p>
     <w:p>

</xml_diff>

<commit_message>
dashboard local link simple cp
</commit_message>
<xml_diff>
--- a/dashboard-install-k8s-11.docx
+++ b/dashboard-install-k8s-11.docx
@@ -262,6 +262,25 @@
       </w:pPr>
       <w:r>
         <w:rPr/>
+      </w:r>
+    </w:p>
+    <w:p>
+      <w:pPr>
+        <w:pStyle w:val="Normal"/>
+        <w:rPr/>
+      </w:pPr>
+      <w:r>
+        <w:rPr/>
+      </w:r>
+    </w:p>
+    <w:p>
+      <w:pPr>
+        <w:pStyle w:val="Normal"/>
+        <w:rPr/>
+      </w:pPr>
+      <w:r>
+        <w:rPr/>
+        <w:t>http://localhost:8001/api/v1/namespaces/kube-system/services/https:kubernetes-dashboard:/proxy/#!/login</w:t>
       </w:r>
     </w:p>
     <w:p>
@@ -1834,6 +1853,7 @@
     <w:rPrDefault>
       <w:rPr>
         <w:rFonts w:ascii="Liberation Serif" w:hAnsi="Liberation Serif" w:eastAsia="Noto Sans CJK SC Regular" w:cs="FreeSans"/>
+        <w:sz w:val="20"/>
         <w:szCs w:val="24"/>
         <w:lang w:val="en-US" w:eastAsia="zh-CN" w:bidi="hi-IN"/>
       </w:rPr>

</xml_diff>